<commit_message>
Refactored, added some input sanitizing, appended documentaiton
</commit_message>
<xml_diff>
--- a/JSON_WebToken_App/Documentation.docx
+++ b/JSON_WebToken_App/Documentation.docx
@@ -337,13 +337,49 @@
         <w:rPr>
           <w:b/>
         </w:rPr>
-        <w:t>VirutalDatabase</w:t>
+        <w:t>VirutalDat</w:t>
+      </w:r>
+      <w:bookmarkStart w:id="0" w:name="_GoBack"/>
+      <w:bookmarkEnd w:id="0"/>
+      <w:r>
+        <w:rPr>
+          <w:b/>
+        </w:rPr>
+        <w:t>abase</w:t>
       </w:r>
       <w:proofErr w:type="spellEnd"/>
     </w:p>
     <w:p>
       <w:r>
         <w:t>For portability and simplified demonstration, a “Virtual Database” class was created to house data to be called by the application. This data would typically be stored in an actual database. This Virtual Database contains data such as Users, User Access Control List, and the Private Key used for signing.</w:t>
+      </w:r>
+    </w:p>
+    <w:p>
+      <w:pPr>
+        <w:rPr>
+          <w:b/>
+        </w:rPr>
+      </w:pPr>
+      <w:proofErr w:type="spellStart"/>
+      <w:r>
+        <w:rPr>
+          <w:b/>
+        </w:rPr>
+        <w:t>InputSanitizer</w:t>
+      </w:r>
+      <w:proofErr w:type="spellEnd"/>
+    </w:p>
+    <w:p>
+      <w:r>
+        <w:t xml:space="preserve">The </w:t>
+      </w:r>
+      <w:proofErr w:type="spellStart"/>
+      <w:r>
+        <w:t>InputSanitizer</w:t>
+      </w:r>
+      <w:proofErr w:type="spellEnd"/>
+      <w:r>
+        <w:t xml:space="preserve"> is used to encode incoming input. This is useful for prevention of SQL Injection types of attacks.</w:t>
       </w:r>
     </w:p>
     <w:p/>
@@ -357,7 +393,7 @@
         </w:rPr>
       </w:pPr>
       <w:r>
-        <w:object w:dxaOrig="11041" w:dyaOrig="12931">
+        <w:object w:dxaOrig="11070" w:dyaOrig="12961">
           <v:shapetype id="_x0000_t75" coordsize="21600,21600" o:spt="75" o:preferrelative="t" path="m@4@5l@4@11@9@11@9@5xe" filled="f" stroked="f">
             <v:stroke joinstyle="miter"/>
             <v:formulas>
@@ -377,14 +413,12 @@
             <v:path o:extrusionok="f" gradientshapeok="t" o:connecttype="rect"/>
             <o:lock v:ext="edit" aspectratio="t"/>
           </v:shapetype>
-          <v:shape id="_x0000_i1025" type="#_x0000_t75" style="width:540pt;height:632.25pt" o:ole="">
+          <v:shape id="_x0000_i1025" type="#_x0000_t75" style="width:540pt;height:631.5pt" o:ole="">
             <v:imagedata r:id="rId4" o:title=""/>
           </v:shape>
-          <o:OLEObject Type="Embed" ProgID="Visio.Drawing.15" ShapeID="_x0000_i1025" DrawAspect="Content" ObjectID="_1559045014" r:id="rId5"/>
+          <o:OLEObject Type="Embed" ProgID="Visio.Drawing.15" ShapeID="_x0000_i1025" DrawAspect="Content" ObjectID="_1559389320" r:id="rId5"/>
         </w:object>
       </w:r>
-      <w:bookmarkStart w:id="0" w:name="_GoBack"/>
-      <w:bookmarkEnd w:id="0"/>
     </w:p>
     <w:sectPr>
       <w:pgSz w:w="12240" w:h="15840"/>

</xml_diff>

<commit_message>
Added some additional comments
</commit_message>
<xml_diff>
--- a/JSON_WebToken_App/Documentation.docx
+++ b/JSON_WebToken_App/Documentation.docx
@@ -337,15 +337,7 @@
         <w:rPr>
           <w:b/>
         </w:rPr>
-        <w:t>VirutalDat</w:t>
-      </w:r>
-      <w:bookmarkStart w:id="0" w:name="_GoBack"/>
-      <w:bookmarkEnd w:id="0"/>
-      <w:r>
-        <w:rPr>
-          <w:b/>
-        </w:rPr>
-        <w:t>abase</w:t>
+        <w:t>VirutalDatabase</w:t>
       </w:r>
       <w:proofErr w:type="spellEnd"/>
     </w:p>
@@ -382,9 +374,6 @@
         <w:t xml:space="preserve"> is used to encode incoming input. This is useful for prevention of SQL Injection types of attacks.</w:t>
       </w:r>
     </w:p>
-    <w:p/>
-    <w:p/>
-    <w:p/>
     <w:p/>
     <w:p>
       <w:pPr>
@@ -414,13 +403,16 @@
             <o:lock v:ext="edit" aspectratio="t"/>
           </v:shapetype>
           <v:shape id="_x0000_i1025" type="#_x0000_t75" style="width:540pt;height:631.5pt" o:ole="">
-            <v:imagedata r:id="rId4" o:title=""/>
+            <v:imagedata r:id="rId6" o:title=""/>
           </v:shape>
-          <o:OLEObject Type="Embed" ProgID="Visio.Drawing.15" ShapeID="_x0000_i1025" DrawAspect="Content" ObjectID="_1559389320" r:id="rId5"/>
+          <o:OLEObject Type="Embed" ProgID="Visio.Drawing.15" ShapeID="_x0000_i1025" DrawAspect="Content" ObjectID="_1559391526" r:id="rId7"/>
         </w:object>
       </w:r>
+      <w:bookmarkStart w:id="0" w:name="_GoBack"/>
+      <w:bookmarkEnd w:id="0"/>
     </w:p>
     <w:sectPr>
+      <w:footerReference w:type="default" r:id="rId8"/>
       <w:pgSz w:w="12240" w:h="15840"/>
       <w:pgMar w:top="720" w:right="720" w:bottom="720" w:left="720" w:header="720" w:footer="720" w:gutter="0"/>
       <w:cols w:space="720"/>
@@ -428,6 +420,109 @@
     </w:sectPr>
   </w:body>
 </w:document>
+</file>
+
+<file path=word/endnotes.xml><?xml version="1.0" encoding="utf-8"?>
+<w:endnotes xmlns:wpc="http://schemas.microsoft.com/office/word/2010/wordprocessingCanvas" xmlns:cx="http://schemas.microsoft.com/office/drawing/2014/chartex" xmlns:cx1="http://schemas.microsoft.com/office/drawing/2015/9/8/chartex" xmlns:cx2="http://schemas.microsoft.com/office/drawing/2015/10/21/chartex" xmlns:cx3="http://schemas.microsoft.com/office/drawing/2016/5/9/chartex" xmlns:cx4="http://schemas.microsoft.com/office/drawing/2016/5/10/chartex" xmlns:cx5="http://schemas.microsoft.com/office/drawing/2016/5/11/chartex" xmlns:cx6="http://schemas.microsoft.com/office/drawing/2016/5/12/chartex" xmlns:cx7="http://schemas.microsoft.com/office/drawing/2016/5/13/chartex" xmlns:cx8="http://schemas.microsoft.com/office/drawing/2016/5/14/chartex" xmlns:mc="http://schemas.openxmlformats.org/markup-compatibility/2006" xmlns:aink="http://schemas.microsoft.com/office/drawing/2016/ink" xmlns:o="urn:schemas-microsoft-com:office:office" xmlns:r="http://schemas.openxmlformats.org/officeDocument/2006/relationships" xmlns:m="http://schemas.openxmlformats.org/officeDocument/2006/math" xmlns:v="urn:schemas-microsoft-com:vml" xmlns:wp14="http://schemas.microsoft.com/office/word/2010/wordprocessingDrawing" xmlns:wp="http://schemas.openxmlformats.org/drawingml/2006/wordprocessingDrawing" xmlns:w10="urn:schemas-microsoft-com:office:word" xmlns:w="http://schemas.openxmlformats.org/wordprocessingml/2006/main" xmlns:w14="http://schemas.microsoft.com/office/word/2010/wordml" xmlns:w15="http://schemas.microsoft.com/office/word/2012/wordml" xmlns:w16se="http://schemas.microsoft.com/office/word/2015/wordml/symex" xmlns:wpg="http://schemas.microsoft.com/office/word/2010/wordprocessingGroup" xmlns:wpi="http://schemas.microsoft.com/office/word/2010/wordprocessingInk" xmlns:wne="http://schemas.microsoft.com/office/word/2006/wordml" xmlns:wps="http://schemas.microsoft.com/office/word/2010/wordprocessingShape" mc:Ignorable="w14 w15 w16se wp14">
+  <w:endnote w:type="separator" w:id="-1">
+    <w:p>
+      <w:pPr>
+        <w:spacing w:after="0" w:line="240" w:lineRule="auto"/>
+      </w:pPr>
+      <w:r>
+        <w:separator/>
+      </w:r>
+    </w:p>
+  </w:endnote>
+  <w:endnote w:type="continuationSeparator" w:id="0">
+    <w:p>
+      <w:pPr>
+        <w:spacing w:after="0" w:line="240" w:lineRule="auto"/>
+      </w:pPr>
+      <w:r>
+        <w:continuationSeparator/>
+      </w:r>
+    </w:p>
+  </w:endnote>
+</w:endnotes>
+</file>
+
+<file path=word/footer1.xml><?xml version="1.0" encoding="utf-8"?>
+<w:ftr xmlns:wpc="http://schemas.microsoft.com/office/word/2010/wordprocessingCanvas" xmlns:cx="http://schemas.microsoft.com/office/drawing/2014/chartex" xmlns:cx1="http://schemas.microsoft.com/office/drawing/2015/9/8/chartex" xmlns:cx2="http://schemas.microsoft.com/office/drawing/2015/10/21/chartex" xmlns:cx3="http://schemas.microsoft.com/office/drawing/2016/5/9/chartex" xmlns:cx4="http://schemas.microsoft.com/office/drawing/2016/5/10/chartex" xmlns:cx5="http://schemas.microsoft.com/office/drawing/2016/5/11/chartex" xmlns:cx6="http://schemas.microsoft.com/office/drawing/2016/5/12/chartex" xmlns:cx7="http://schemas.microsoft.com/office/drawing/2016/5/13/chartex" xmlns:cx8="http://schemas.microsoft.com/office/drawing/2016/5/14/chartex" xmlns:mc="http://schemas.openxmlformats.org/markup-compatibility/2006" xmlns:aink="http://schemas.microsoft.com/office/drawing/2016/ink" xmlns:o="urn:schemas-microsoft-com:office:office" xmlns:r="http://schemas.openxmlformats.org/officeDocument/2006/relationships" xmlns:m="http://schemas.openxmlformats.org/officeDocument/2006/math" xmlns:v="urn:schemas-microsoft-com:vml" xmlns:wp14="http://schemas.microsoft.com/office/word/2010/wordprocessingDrawing" xmlns:wp="http://schemas.openxmlformats.org/drawingml/2006/wordprocessingDrawing" xmlns:w10="urn:schemas-microsoft-com:office:word" xmlns:w="http://schemas.openxmlformats.org/wordprocessingml/2006/main" xmlns:w14="http://schemas.microsoft.com/office/word/2010/wordml" xmlns:w15="http://schemas.microsoft.com/office/word/2012/wordml" xmlns:w16se="http://schemas.microsoft.com/office/word/2015/wordml/symex" xmlns:wpg="http://schemas.microsoft.com/office/word/2010/wordprocessingGroup" xmlns:wpi="http://schemas.microsoft.com/office/word/2010/wordprocessingInk" xmlns:wne="http://schemas.microsoft.com/office/word/2006/wordml" xmlns:wps="http://schemas.microsoft.com/office/word/2010/wordprocessingShape" mc:Ignorable="w14 w15 w16se wp14">
+  <w:tbl>
+    <w:tblPr>
+      <w:tblStyle w:val="TableGrid"/>
+      <w:tblW w:w="0" w:type="auto"/>
+      <w:jc w:val="center"/>
+      <w:tblBorders>
+        <w:top w:val="none" w:sz="0" w:space="0" w:color="auto"/>
+        <w:left w:val="none" w:sz="0" w:space="0" w:color="auto"/>
+        <w:bottom w:val="none" w:sz="0" w:space="0" w:color="auto"/>
+        <w:right w:val="none" w:sz="0" w:space="0" w:color="auto"/>
+        <w:insideH w:val="none" w:sz="0" w:space="0" w:color="auto"/>
+        <w:insideV w:val="none" w:sz="0" w:space="0" w:color="auto"/>
+      </w:tblBorders>
+      <w:tblLook w:val="04A0" w:firstRow="1" w:lastRow="0" w:firstColumn="1" w:lastColumn="0" w:noHBand="0" w:noVBand="1"/>
+    </w:tblPr>
+    <w:tblGrid>
+      <w:gridCol w:w="10250"/>
+    </w:tblGrid>
+    <w:tr>
+      <w:trPr>
+        <w:jc w:val="center"/>
+      </w:trPr>
+      <w:tc>
+        <w:tcPr>
+          <w:tcW w:w="10250" w:type="dxa"/>
+        </w:tcPr>
+        <w:p>
+          <w:pPr>
+            <w:pStyle w:val="Footer"/>
+            <w:jc w:val="center"/>
+          </w:pPr>
+          <w:hyperlink r:id="rId1" w:history="1">
+            <w:r>
+              <w:rPr>
+                <w:rStyle w:val="Hyperlink"/>
+              </w:rPr>
+              <w:t>https://github.com/jwilsonjx/JSONWebToken</w:t>
+            </w:r>
+          </w:hyperlink>
+        </w:p>
+      </w:tc>
+    </w:tr>
+  </w:tbl>
+  <w:p>
+    <w:pPr>
+      <w:pStyle w:val="Footer"/>
+    </w:pPr>
+  </w:p>
+</w:ftr>
+</file>
+
+<file path=word/footnotes.xml><?xml version="1.0" encoding="utf-8"?>
+<w:footnotes xmlns:wpc="http://schemas.microsoft.com/office/word/2010/wordprocessingCanvas" xmlns:cx="http://schemas.microsoft.com/office/drawing/2014/chartex" xmlns:cx1="http://schemas.microsoft.com/office/drawing/2015/9/8/chartex" xmlns:cx2="http://schemas.microsoft.com/office/drawing/2015/10/21/chartex" xmlns:cx3="http://schemas.microsoft.com/office/drawing/2016/5/9/chartex" xmlns:cx4="http://schemas.microsoft.com/office/drawing/2016/5/10/chartex" xmlns:cx5="http://schemas.microsoft.com/office/drawing/2016/5/11/chartex" xmlns:cx6="http://schemas.microsoft.com/office/drawing/2016/5/12/chartex" xmlns:cx7="http://schemas.microsoft.com/office/drawing/2016/5/13/chartex" xmlns:cx8="http://schemas.microsoft.com/office/drawing/2016/5/14/chartex" xmlns:mc="http://schemas.openxmlformats.org/markup-compatibility/2006" xmlns:aink="http://schemas.microsoft.com/office/drawing/2016/ink" xmlns:o="urn:schemas-microsoft-com:office:office" xmlns:r="http://schemas.openxmlformats.org/officeDocument/2006/relationships" xmlns:m="http://schemas.openxmlformats.org/officeDocument/2006/math" xmlns:v="urn:schemas-microsoft-com:vml" xmlns:wp14="http://schemas.microsoft.com/office/word/2010/wordprocessingDrawing" xmlns:wp="http://schemas.openxmlformats.org/drawingml/2006/wordprocessingDrawing" xmlns:w10="urn:schemas-microsoft-com:office:word" xmlns:w="http://schemas.openxmlformats.org/wordprocessingml/2006/main" xmlns:w14="http://schemas.microsoft.com/office/word/2010/wordml" xmlns:w15="http://schemas.microsoft.com/office/word/2012/wordml" xmlns:w16se="http://schemas.microsoft.com/office/word/2015/wordml/symex" xmlns:wpg="http://schemas.microsoft.com/office/word/2010/wordprocessingGroup" xmlns:wpi="http://schemas.microsoft.com/office/word/2010/wordprocessingInk" xmlns:wne="http://schemas.microsoft.com/office/word/2006/wordml" xmlns:wps="http://schemas.microsoft.com/office/word/2010/wordprocessingShape" mc:Ignorable="w14 w15 w16se wp14">
+  <w:footnote w:type="separator" w:id="-1">
+    <w:p>
+      <w:pPr>
+        <w:spacing w:after="0" w:line="240" w:lineRule="auto"/>
+      </w:pPr>
+      <w:r>
+        <w:separator/>
+      </w:r>
+    </w:p>
+  </w:footnote>
+  <w:footnote w:type="continuationSeparator" w:id="0">
+    <w:p>
+      <w:pPr>
+        <w:spacing w:after="0" w:line="240" w:lineRule="auto"/>
+      </w:pPr>
+      <w:r>
+        <w:continuationSeparator/>
+      </w:r>
+    </w:p>
+  </w:footnote>
+</w:footnotes>
 </file>
 
 <file path=word/styles.xml><?xml version="1.0" encoding="utf-8"?>
@@ -922,6 +1017,92 @@
       <w:szCs w:val="56"/>
     </w:rPr>
   </w:style>
+  <w:style w:type="paragraph" w:styleId="Header">
+    <w:name w:val="header"/>
+    <w:basedOn w:val="Normal"/>
+    <w:link w:val="HeaderChar"/>
+    <w:uiPriority w:val="99"/>
+    <w:unhideWhenUsed/>
+    <w:rsid w:val="00721F13"/>
+    <w:pPr>
+      <w:tabs>
+        <w:tab w:val="center" w:pos="4680"/>
+        <w:tab w:val="right" w:pos="9360"/>
+      </w:tabs>
+      <w:spacing w:after="0" w:line="240" w:lineRule="auto"/>
+    </w:pPr>
+  </w:style>
+  <w:style w:type="character" w:customStyle="1" w:styleId="HeaderChar">
+    <w:name w:val="Header Char"/>
+    <w:basedOn w:val="DefaultParagraphFont"/>
+    <w:link w:val="Header"/>
+    <w:uiPriority w:val="99"/>
+    <w:rsid w:val="00721F13"/>
+  </w:style>
+  <w:style w:type="paragraph" w:styleId="Footer">
+    <w:name w:val="footer"/>
+    <w:basedOn w:val="Normal"/>
+    <w:link w:val="FooterChar"/>
+    <w:uiPriority w:val="99"/>
+    <w:unhideWhenUsed/>
+    <w:rsid w:val="00721F13"/>
+    <w:pPr>
+      <w:tabs>
+        <w:tab w:val="center" w:pos="4680"/>
+        <w:tab w:val="right" w:pos="9360"/>
+      </w:tabs>
+      <w:spacing w:after="0" w:line="240" w:lineRule="auto"/>
+    </w:pPr>
+  </w:style>
+  <w:style w:type="character" w:customStyle="1" w:styleId="FooterChar">
+    <w:name w:val="Footer Char"/>
+    <w:basedOn w:val="DefaultParagraphFont"/>
+    <w:link w:val="Footer"/>
+    <w:uiPriority w:val="99"/>
+    <w:rsid w:val="00721F13"/>
+  </w:style>
+  <w:style w:type="table" w:styleId="TableGrid">
+    <w:name w:val="Table Grid"/>
+    <w:basedOn w:val="TableNormal"/>
+    <w:uiPriority w:val="39"/>
+    <w:rsid w:val="00721F13"/>
+    <w:pPr>
+      <w:spacing w:after="0" w:line="240" w:lineRule="auto"/>
+    </w:pPr>
+    <w:tblPr>
+      <w:tblBorders>
+        <w:top w:val="single" w:sz="4" w:space="0" w:color="auto"/>
+        <w:left w:val="single" w:sz="4" w:space="0" w:color="auto"/>
+        <w:bottom w:val="single" w:sz="4" w:space="0" w:color="auto"/>
+        <w:right w:val="single" w:sz="4" w:space="0" w:color="auto"/>
+        <w:insideH w:val="single" w:sz="4" w:space="0" w:color="auto"/>
+        <w:insideV w:val="single" w:sz="4" w:space="0" w:color="auto"/>
+      </w:tblBorders>
+    </w:tblPr>
+  </w:style>
+  <w:style w:type="character" w:styleId="Hyperlink">
+    <w:name w:val="Hyperlink"/>
+    <w:basedOn w:val="DefaultParagraphFont"/>
+    <w:uiPriority w:val="99"/>
+    <w:unhideWhenUsed/>
+    <w:rsid w:val="00721F13"/>
+    <w:rPr>
+      <w:color w:val="0563C1" w:themeColor="hyperlink"/>
+      <w:u w:val="single"/>
+    </w:rPr>
+  </w:style>
+  <w:style w:type="character" w:styleId="Mention">
+    <w:name w:val="Mention"/>
+    <w:basedOn w:val="DefaultParagraphFont"/>
+    <w:uiPriority w:val="99"/>
+    <w:semiHidden/>
+    <w:unhideWhenUsed/>
+    <w:rsid w:val="00721F13"/>
+    <w:rPr>
+      <w:color w:val="2B579A"/>
+      <w:shd w:val="clear" w:color="auto" w:fill="E6E6E6"/>
+    </w:rPr>
+  </w:style>
 </w:styles>
 </file>
 

</xml_diff>